<commit_message>
DocxPackage.Save() fix: clear the buffer before writing into it
</commit_message>
<xml_diff>
--- a/TsSoft.Docx.TemplateEngine.Test/DocxPackageTest.docx
+++ b/TsSoft.Docx.TemplateEngine.Test/DocxPackageTest.docx
@@ -1,13 +1,26 @@
 
 <file path=word/document.xml><?xml version="1.0" encoding="utf-8"?>
-<w:document xmlns:ve="http://schemas.openxmlformats.org/markup-compatibility/2006" xmlns:o="urn:schemas-microsoft-com:office:office" xmlns:r="http://schemas.openxmlformats.org/officeDocument/2006/relationships" xmlns:m="http://schemas.openxmlformats.org/officeDocument/2006/math" xmlns:v="urn:schemas-microsoft-com:vml" xmlns:wp="http://schemas.openxmlformats.org/drawingml/2006/wordprocessingDrawing" xmlns:w10="urn:schemas-microsoft-com:office:word" xmlns:w="http://schemas.openxmlformats.org/wordprocessingml/2006/main" xmlns:wne="http://schemas.microsoft.com/office/word/2006/wordml">
+<w:document xmlns:wpc="http://schemas.microsoft.com/office/word/2010/wordprocessingCanvas" xmlns:mc="http://schemas.openxmlformats.org/markup-compatibility/2006" xmlns:o="urn:schemas-microsoft-com:office:office" xmlns:r="http://schemas.openxmlformats.org/officeDocument/2006/relationships" xmlns:m="http://schemas.openxmlformats.org/officeDocument/2006/math" xmlns:v="urn:schemas-microsoft-com:vml" xmlns:wp14="http://schemas.microsoft.com/office/word/2010/wordprocessingDrawing" xmlns:wp="http://schemas.openxmlformats.org/drawingml/2006/wordprocessingDrawing" xmlns:w10="urn:schemas-microsoft-com:office:word" xmlns:w="http://schemas.openxmlformats.org/wordprocessingml/2006/main" xmlns:w14="http://schemas.microsoft.com/office/word/2010/wordml" xmlns:wpg="http://schemas.microsoft.com/office/word/2010/wordprocessingGroup" xmlns:wpi="http://schemas.microsoft.com/office/word/2010/wordprocessingInk" xmlns:wne="http://schemas.microsoft.com/office/word/2006/wordml" xmlns:wps="http://schemas.microsoft.com/office/word/2010/wordprocessingShape" mc:Ignorable="w14 wp14">
   <w:body>
+    <w:p>
+      <w:pPr>
+        <w:rPr>
+          <w:lang w:val="en-US"/>
+        </w:rPr>
+      </w:pPr>
+      <w:r>
+        <w:rPr>
+          <w:lang w:val="en-US"/>
+        </w:rPr>
+        <w:t>Some text</w:t>
+      </w:r>
+    </w:p>
     <w:sdt>
       <w:sdtPr>
         <w:tag w:val="Text"/>
         <w:id w:val="5367699"/>
         <w:placeholder>
-          <w:docPart w:val="DefaultPlaceholder_22675703"/>
+          <w:docPart w:val="750D535BCD314A87A9DA885F8A02DF3D"/>
         </w:placeholder>
         <w:showingPlcHdr/>
         <w:text/>
@@ -23,6 +36,21 @@
         </w:p>
       </w:sdtContent>
     </w:sdt>
+    <w:p>
+      <w:pPr>
+        <w:rPr>
+          <w:lang w:val="en-US"/>
+        </w:rPr>
+      </w:pPr>
+      <w:r>
+        <w:rPr>
+          <w:lang w:val="en-US"/>
+        </w:rPr>
+        <w:t>Some more text here.</w:t>
+      </w:r>
+      <w:bookmarkStart w:id="0" w:name="_GoBack"/>
+      <w:bookmarkEnd w:id="0"/>
+    </w:p>
     <w:sectPr>
       <w:pgSz w:w="11906" w:h="16838"/>
       <w:pgMar w:top="1134" w:right="850" w:bottom="1134" w:left="1701" w:header="708" w:footer="708" w:gutter="0"/>
@@ -34,7 +62,7 @@
 </file>
 
 <file path=word/styles.xml><?xml version="1.0" encoding="utf-8"?>
-<w:styles xmlns:r="http://schemas.openxmlformats.org/officeDocument/2006/relationships" xmlns:w="http://schemas.openxmlformats.org/wordprocessingml/2006/main">
+<w:styles xmlns:mc="http://schemas.openxmlformats.org/markup-compatibility/2006" xmlns:r="http://schemas.openxmlformats.org/officeDocument/2006/relationships" xmlns:w="http://schemas.openxmlformats.org/wordprocessingml/2006/main" xmlns:w14="http://schemas.microsoft.com/office/word/2010/wordml" mc:Ignorable="w14">
   <w:docDefaults>
     <w:rPrDefault>
       <w:rPr>
@@ -189,23 +217,22 @@
     <w:lsdException w:name="Bibliography" w:uiPriority="37"/>
     <w:lsdException w:name="TOC Heading" w:uiPriority="39" w:qFormat="1"/>
   </w:latentStyles>
-  <w:style w:type="paragraph" w:default="1" w:styleId="a">
+  <w:style w:type="paragraph" w:default="1" w:styleId="Normal">
     <w:name w:val="Normal"/>
     <w:qFormat/>
     <w:rsid w:val="00003541"/>
   </w:style>
-  <w:style w:type="character" w:default="1" w:styleId="a0">
+  <w:style w:type="character" w:default="1" w:styleId="DefaultParagraphFont">
     <w:name w:val="Default Paragraph Font"/>
     <w:uiPriority w:val="1"/>
     <w:semiHidden/>
     <w:unhideWhenUsed/>
   </w:style>
-  <w:style w:type="table" w:default="1" w:styleId="a1">
+  <w:style w:type="table" w:default="1" w:styleId="TableNormal">
     <w:name w:val="Normal Table"/>
     <w:uiPriority w:val="99"/>
     <w:semiHidden/>
     <w:unhideWhenUsed/>
-    <w:qFormat/>
     <w:tblPr>
       <w:tblInd w:w="0" w:type="dxa"/>
       <w:tblCellMar>
@@ -216,15 +243,15 @@
       </w:tblCellMar>
     </w:tblPr>
   </w:style>
-  <w:style w:type="numbering" w:default="1" w:styleId="a2">
+  <w:style w:type="numbering" w:default="1" w:styleId="NoList">
     <w:name w:val="No List"/>
     <w:uiPriority w:val="99"/>
     <w:semiHidden/>
     <w:unhideWhenUsed/>
   </w:style>
-  <w:style w:type="character" w:styleId="a3">
+  <w:style w:type="character" w:styleId="PlaceholderText">
     <w:name w:val="Placeholder Text"/>
-    <w:basedOn w:val="a0"/>
+    <w:basedOn w:val="DefaultParagraphFont"/>
     <w:uiPriority w:val="99"/>
     <w:semiHidden/>
     <w:rsid w:val="00445619"/>
@@ -232,10 +259,10 @@
       <w:color w:val="808080"/>
     </w:rPr>
   </w:style>
-  <w:style w:type="paragraph" w:styleId="a4">
+  <w:style w:type="paragraph" w:styleId="BalloonText">
     <w:name w:val="Balloon Text"/>
-    <w:basedOn w:val="a"/>
-    <w:link w:val="a5"/>
+    <w:basedOn w:val="Normal"/>
+    <w:link w:val="BalloonTextChar"/>
     <w:uiPriority w:val="99"/>
     <w:semiHidden/>
     <w:unhideWhenUsed/>
@@ -249,10 +276,10 @@
       <w:szCs w:val="16"/>
     </w:rPr>
   </w:style>
-  <w:style w:type="character" w:customStyle="1" w:styleId="a5">
-    <w:name w:val="Текст выноски Знак"/>
-    <w:basedOn w:val="a0"/>
-    <w:link w:val="a4"/>
+  <w:style w:type="character" w:customStyle="1" w:styleId="BalloonTextChar">
+    <w:name w:val="Balloon Text Char"/>
+    <w:basedOn w:val="DefaultParagraphFont"/>
+    <w:link w:val="BalloonText"/>
     <w:uiPriority w:val="99"/>
     <w:semiHidden/>
     <w:rsid w:val="00445619"/>
@@ -265,107 +292,8 @@
 </w:styles>
 </file>
 
-<file path=word/glossary/document.xml><?xml version="1.0" encoding="utf-8"?>
-<w:glossaryDocument xmlns:ve="http://schemas.openxmlformats.org/markup-compatibility/2006" xmlns:o="urn:schemas-microsoft-com:office:office" xmlns:r="http://schemas.openxmlformats.org/officeDocument/2006/relationships" xmlns:m="http://schemas.openxmlformats.org/officeDocument/2006/math" xmlns:v="urn:schemas-microsoft-com:vml" xmlns:wp="http://schemas.openxmlformats.org/drawingml/2006/wordprocessingDrawing" xmlns:w10="urn:schemas-microsoft-com:office:word" xmlns:w="http://schemas.openxmlformats.org/wordprocessingml/2006/main" xmlns:wne="http://schemas.microsoft.com/office/word/2006/wordml">
-  <w:docParts>
-    <w:docPart>
-      <w:docPartPr>
-        <w:name w:val="DefaultPlaceholder_22675703"/>
-        <w:category>
-          <w:name w:val="Общие"/>
-          <w:gallery w:val="placeholder"/>
-        </w:category>
-        <w:types>
-          <w:type w:val="bbPlcHdr"/>
-        </w:types>
-        <w:behaviors>
-          <w:behavior w:val="content"/>
-        </w:behaviors>
-        <w:guid w:val="{13A69984-EFA6-45DE-BFAE-F86DAEE2CD70}"/>
-      </w:docPartPr>
-      <w:docPartBody>
-        <w:p>
-          <w:r>
-            <w:rPr>
-              <w:rStyle w:val="a3"/>
-            </w:rPr>
-            <w:t>Место для ввода текста.</w:t>
-          </w:r>
-        </w:p>
-      </w:docPartBody>
-    </w:docPart>
-  </w:docParts>
-</w:glossaryDocument>
-</file>
-
-<file path=word/glossary/fontTable.xml><?xml version="1.0" encoding="utf-8"?>
-<w:fonts xmlns:r="http://schemas.openxmlformats.org/officeDocument/2006/relationships" xmlns:w="http://schemas.openxmlformats.org/wordprocessingml/2006/main">
-  <w:font w:name="Calibri">
-    <w:panose1 w:val="020F0502020204030204"/>
-    <w:charset w:val="CC"/>
-    <w:family w:val="swiss"/>
-    <w:pitch w:val="variable"/>
-    <w:sig w:usb0="E10002FF" w:usb1="4000ACFF" w:usb2="00000009" w:usb3="00000000" w:csb0="0000019F" w:csb1="00000000"/>
-  </w:font>
-  <w:font w:name="Times New Roman">
-    <w:panose1 w:val="02020603050405020304"/>
-    <w:charset w:val="CC"/>
-    <w:family w:val="roman"/>
-    <w:pitch w:val="variable"/>
-    <w:sig w:usb0="E0002AFF" w:usb1="C0007841" w:usb2="00000009" w:usb3="00000000" w:csb0="000001FF" w:csb1="00000000"/>
-  </w:font>
-  <w:font w:name="Tahoma">
-    <w:panose1 w:val="020B0604030504040204"/>
-    <w:charset w:val="CC"/>
-    <w:family w:val="swiss"/>
-    <w:pitch w:val="variable"/>
-    <w:sig w:usb0="E1002EFF" w:usb1="C000605B" w:usb2="00000029" w:usb3="00000000" w:csb0="000101FF" w:csb1="00000000"/>
-  </w:font>
-  <w:font w:name="Cambria">
-    <w:panose1 w:val="02040503050406030204"/>
-    <w:charset w:val="CC"/>
-    <w:family w:val="roman"/>
-    <w:pitch w:val="variable"/>
-    <w:sig w:usb0="E00002FF" w:usb1="400004FF" w:usb2="00000000" w:usb3="00000000" w:csb0="0000019F" w:csb1="00000000"/>
-  </w:font>
-</w:fonts>
-</file>
-
-<file path=word/glossary/settings.xml><?xml version="1.0" encoding="utf-8"?>
-<w:settings xmlns:o="urn:schemas-microsoft-com:office:office" xmlns:r="http://schemas.openxmlformats.org/officeDocument/2006/relationships" xmlns:m="http://schemas.openxmlformats.org/officeDocument/2006/math" xmlns:v="urn:schemas-microsoft-com:vml" xmlns:w10="urn:schemas-microsoft-com:office:word" xmlns:w="http://schemas.openxmlformats.org/wordprocessingml/2006/main" xmlns:sl="http://schemas.openxmlformats.org/schemaLibrary/2006/main">
-  <w:view w:val="normal"/>
-  <w:defaultTabStop w:val="708"/>
-  <w:characterSpacingControl w:val="doNotCompress"/>
-  <w:compat>
-    <w:useFELayout/>
-  </w:compat>
-  <w:rsids>
-    <w:rsidRoot w:val="00B42F27"/>
-    <w:rsid w:val="00B42F27"/>
-    <w:rsid w:val="00CE1D0F"/>
-  </w:rsids>
-  <m:mathPr>
-    <m:mathFont m:val="Cambria Math"/>
-    <m:brkBin m:val="before"/>
-    <m:brkBinSub m:val="--"/>
-    <m:smallFrac m:val="off"/>
-    <m:dispDef/>
-    <m:lMargin m:val="0"/>
-    <m:rMargin m:val="0"/>
-    <m:defJc m:val="centerGroup"/>
-    <m:wrapIndent m:val="1440"/>
-    <m:intLim m:val="subSup"/>
-    <m:naryLim m:val="undOvr"/>
-  </m:mathPr>
-  <w:themeFontLang w:val="ru-RU"/>
-  <w:clrSchemeMapping w:bg1="light1" w:t1="dark1" w:bg2="light2" w:t2="dark2" w:accent1="accent1" w:accent2="accent2" w:accent3="accent3" w:accent4="accent4" w:accent5="accent5" w:accent6="accent6" w:hyperlink="hyperlink" w:followedHyperlink="followedHyperlink"/>
-  <w:decimalSymbol w:val=","/>
-  <w:listSeparator w:val=";"/>
-</w:settings>
-</file>
-
-<file path=word/glossary/styles.xml><?xml version="1.0" encoding="utf-8"?>
-<w:styles xmlns:r="http://schemas.openxmlformats.org/officeDocument/2006/relationships" xmlns:w="http://schemas.openxmlformats.org/wordprocessingml/2006/main">
+<file path=word/stylesWithEffects.xml><?xml version="1.0" encoding="utf-8"?>
+<w:styles xmlns:wpc="http://schemas.microsoft.com/office/word/2010/wordprocessingCanvas" xmlns:mc="http://schemas.openxmlformats.org/markup-compatibility/2006" xmlns:o="urn:schemas-microsoft-com:office:office" xmlns:r="http://schemas.openxmlformats.org/officeDocument/2006/relationships" xmlns:m="http://schemas.openxmlformats.org/officeDocument/2006/math" xmlns:v="urn:schemas-microsoft-com:vml" xmlns:wp14="http://schemas.microsoft.com/office/word/2010/wordprocessingDrawing" xmlns:wp="http://schemas.openxmlformats.org/drawingml/2006/wordprocessingDrawing" xmlns:w10="urn:schemas-microsoft-com:office:word" xmlns:w="http://schemas.openxmlformats.org/wordprocessingml/2006/main" xmlns:w14="http://schemas.microsoft.com/office/word/2010/wordml" xmlns:wpg="http://schemas.microsoft.com/office/word/2010/wordprocessingGroup" xmlns:wpi="http://schemas.microsoft.com/office/word/2010/wordprocessingInk" xmlns:wne="http://schemas.microsoft.com/office/word/2006/wordml" xmlns:wps="http://schemas.microsoft.com/office/word/2010/wordprocessingShape" mc:Ignorable="w14 wp14">
   <w:docDefaults>
     <w:rPrDefault>
       <w:rPr>
@@ -520,22 +448,21 @@
     <w:lsdException w:name="Bibliography" w:uiPriority="37"/>
     <w:lsdException w:name="TOC Heading" w:uiPriority="39" w:qFormat="1"/>
   </w:latentStyles>
-  <w:style w:type="paragraph" w:default="1" w:styleId="a">
+  <w:style w:type="paragraph" w:default="1" w:styleId="Normal">
     <w:name w:val="Normal"/>
     <w:qFormat/>
   </w:style>
-  <w:style w:type="character" w:default="1" w:styleId="a0">
+  <w:style w:type="character" w:default="1" w:styleId="DefaultParagraphFont">
     <w:name w:val="Default Paragraph Font"/>
     <w:uiPriority w:val="1"/>
     <w:semiHidden/>
     <w:unhideWhenUsed/>
   </w:style>
-  <w:style w:type="table" w:default="1" w:styleId="a1">
+  <w:style w:type="table" w:default="1" w:styleId="TableNormal">
     <w:name w:val="Normal Table"/>
     <w:uiPriority w:val="99"/>
     <w:semiHidden/>
     <w:unhideWhenUsed/>
-    <w:qFormat/>
     <w:tblPr>
       <w:tblInd w:w="0" w:type="dxa"/>
       <w:tblCellMar>
@@ -546,27 +473,524 @@
       </w:tblCellMar>
     </w:tblPr>
   </w:style>
-  <w:style w:type="numbering" w:default="1" w:styleId="a2">
+  <w:style w:type="numbering" w:default="1" w:styleId="NoList">
     <w:name w:val="No List"/>
     <w:uiPriority w:val="99"/>
     <w:semiHidden/>
     <w:unhideWhenUsed/>
   </w:style>
-  <w:style w:type="character" w:styleId="a3">
+</w:styles>
+</file>
+
+<file path=word/glossary/document.xml><?xml version="1.0" encoding="utf-8"?>
+<w:glossaryDocument xmlns:wpc="http://schemas.microsoft.com/office/word/2010/wordprocessingCanvas" xmlns:mc="http://schemas.openxmlformats.org/markup-compatibility/2006" xmlns:o="urn:schemas-microsoft-com:office:office" xmlns:r="http://schemas.openxmlformats.org/officeDocument/2006/relationships" xmlns:m="http://schemas.openxmlformats.org/officeDocument/2006/math" xmlns:v="urn:schemas-microsoft-com:vml" xmlns:wp14="http://schemas.microsoft.com/office/word/2010/wordprocessingDrawing" xmlns:wp="http://schemas.openxmlformats.org/drawingml/2006/wordprocessingDrawing" xmlns:w10="urn:schemas-microsoft-com:office:word" xmlns:w="http://schemas.openxmlformats.org/wordprocessingml/2006/main" xmlns:w14="http://schemas.microsoft.com/office/word/2010/wordml" xmlns:wpg="http://schemas.microsoft.com/office/word/2010/wordprocessingGroup" xmlns:wpi="http://schemas.microsoft.com/office/word/2010/wordprocessingInk" xmlns:wne="http://schemas.microsoft.com/office/word/2006/wordml" xmlns:wps="http://schemas.microsoft.com/office/word/2010/wordprocessingShape" mc:Ignorable="w14 wp14">
+  <w:docParts>
+    <w:docPart>
+      <w:docPartPr>
+        <w:name w:val="750D535BCD314A87A9DA885F8A02DF3D"/>
+        <w:category>
+          <w:name w:val="General"/>
+          <w:gallery w:val="placeholder"/>
+        </w:category>
+        <w:types>
+          <w:type w:val="bbPlcHdr"/>
+        </w:types>
+        <w:behaviors>
+          <w:behavior w:val="content"/>
+        </w:behaviors>
+        <w:guid w:val="{8C26FDA6-6F5C-41C3-9033-292F5CA603D5}"/>
+      </w:docPartPr>
+      <w:docPartBody>
+        <w:p>
+          <w:pPr>
+            <w:pStyle w:val="750D535BCD314A87A9DA885F8A02DF3D"/>
+          </w:pPr>
+          <w:r>
+            <w:rPr>
+              <w:lang w:val="en-US"/>
+            </w:rPr>
+            <w:t>//test/text</w:t>
+          </w:r>
+        </w:p>
+      </w:docPartBody>
+    </w:docPart>
+  </w:docParts>
+</w:glossaryDocument>
+</file>
+
+<file path=word/glossary/fontTable.xml><?xml version="1.0" encoding="utf-8"?>
+<w:fonts xmlns:mc="http://schemas.openxmlformats.org/markup-compatibility/2006" xmlns:r="http://schemas.openxmlformats.org/officeDocument/2006/relationships" xmlns:w="http://schemas.openxmlformats.org/wordprocessingml/2006/main" xmlns:w14="http://schemas.microsoft.com/office/word/2010/wordml" mc:Ignorable="w14">
+  <w:font w:name="Calibri">
+    <w:panose1 w:val="020F0502020204030204"/>
+    <w:charset w:val="CC"/>
+    <w:family w:val="swiss"/>
+    <w:pitch w:val="variable"/>
+    <w:sig w:usb0="E00002FF" w:usb1="4000ACFF" w:usb2="00000001" w:usb3="00000000" w:csb0="0000019F" w:csb1="00000000"/>
+  </w:font>
+  <w:font w:name="Times New Roman">
+    <w:panose1 w:val="02020603050405020304"/>
+    <w:charset w:val="CC"/>
+    <w:family w:val="roman"/>
+    <w:pitch w:val="variable"/>
+    <w:sig w:usb0="E0002AFF" w:usb1="C0007841" w:usb2="00000009" w:usb3="00000000" w:csb0="000001FF" w:csb1="00000000"/>
+  </w:font>
+  <w:font w:name="Tahoma">
+    <w:panose1 w:val="020B0604030504040204"/>
+    <w:charset w:val="CC"/>
+    <w:family w:val="swiss"/>
+    <w:pitch w:val="variable"/>
+    <w:sig w:usb0="E1002EFF" w:usb1="C000605B" w:usb2="00000029" w:usb3="00000000" w:csb0="000101FF" w:csb1="00000000"/>
+  </w:font>
+  <w:font w:name="Cambria">
+    <w:panose1 w:val="02040503050406030204"/>
+    <w:charset w:val="CC"/>
+    <w:family w:val="roman"/>
+    <w:pitch w:val="variable"/>
+    <w:sig w:usb0="E00002FF" w:usb1="400004FF" w:usb2="00000000" w:usb3="00000000" w:csb0="0000019F" w:csb1="00000000"/>
+  </w:font>
+</w:fonts>
+</file>
+
+<file path=word/glossary/settings.xml><?xml version="1.0" encoding="utf-8"?>
+<w:settings xmlns:mc="http://schemas.openxmlformats.org/markup-compatibility/2006" xmlns:o="urn:schemas-microsoft-com:office:office" xmlns:r="http://schemas.openxmlformats.org/officeDocument/2006/relationships" xmlns:m="http://schemas.openxmlformats.org/officeDocument/2006/math" xmlns:v="urn:schemas-microsoft-com:vml" xmlns:w10="urn:schemas-microsoft-com:office:word" xmlns:w="http://schemas.openxmlformats.org/wordprocessingml/2006/main" xmlns:w14="http://schemas.microsoft.com/office/word/2010/wordml" xmlns:sl="http://schemas.openxmlformats.org/schemaLibrary/2006/main" mc:Ignorable="w14">
+  <w:view w:val="normal"/>
+  <w:defaultTabStop w:val="708"/>
+  <w:characterSpacingControl w:val="doNotCompress"/>
+  <w:compat>
+    <w:useFELayout/>
+    <w:compatSetting w:name="compatibilityMode" w:uri="http://schemas.microsoft.com/office/word" w:val="12"/>
+  </w:compat>
+  <w:rsids>
+    <w:rsidRoot w:val="00B42F27"/>
+    <w:rsid w:val="00345FFB"/>
+    <w:rsid w:val="00B42F27"/>
+    <w:rsid w:val="00CE1D0F"/>
+    <w:rsid w:val="00F27874"/>
+  </w:rsids>
+  <m:mathPr>
+    <m:mathFont m:val="Cambria Math"/>
+    <m:brkBin m:val="before"/>
+    <m:brkBinSub m:val="--"/>
+    <m:smallFrac m:val="0"/>
+    <m:dispDef/>
+    <m:lMargin m:val="0"/>
+    <m:rMargin m:val="0"/>
+    <m:defJc m:val="centerGroup"/>
+    <m:wrapIndent m:val="1440"/>
+    <m:intLim m:val="subSup"/>
+    <m:naryLim m:val="undOvr"/>
+  </m:mathPr>
+  <w:themeFontLang w:val="ru-RU"/>
+  <w:clrSchemeMapping w:bg1="light1" w:t1="dark1" w:bg2="light2" w:t2="dark2" w:accent1="accent1" w:accent2="accent2" w:accent3="accent3" w:accent4="accent4" w:accent5="accent5" w:accent6="accent6" w:hyperlink="hyperlink" w:followedHyperlink="followedHyperlink"/>
+  <w:decimalSymbol w:val=","/>
+  <w:listSeparator w:val=";"/>
+</w:settings>
+</file>
+
+<file path=word/glossary/styles.xml><?xml version="1.0" encoding="utf-8"?>
+<w:styles xmlns:mc="http://schemas.openxmlformats.org/markup-compatibility/2006" xmlns:r="http://schemas.openxmlformats.org/officeDocument/2006/relationships" xmlns:w="http://schemas.openxmlformats.org/wordprocessingml/2006/main" xmlns:w14="http://schemas.microsoft.com/office/word/2010/wordml" mc:Ignorable="w14">
+  <w:docDefaults>
+    <w:rPrDefault>
+      <w:rPr>
+        <w:rFonts w:asciiTheme="minorHAnsi" w:eastAsiaTheme="minorEastAsia" w:hAnsiTheme="minorHAnsi" w:cstheme="minorBidi"/>
+        <w:sz w:val="22"/>
+        <w:szCs w:val="22"/>
+        <w:lang w:val="ru-RU" w:eastAsia="ru-RU" w:bidi="ar-SA"/>
+      </w:rPr>
+    </w:rPrDefault>
+    <w:pPrDefault>
+      <w:pPr>
+        <w:spacing w:after="200" w:line="276" w:lineRule="auto"/>
+      </w:pPr>
+    </w:pPrDefault>
+  </w:docDefaults>
+  <w:latentStyles w:defLockedState="0" w:defUIPriority="99" w:defSemiHidden="1" w:defUnhideWhenUsed="1" w:defQFormat="0" w:count="267">
+    <w:lsdException w:name="Normal" w:semiHidden="0" w:uiPriority="0" w:unhideWhenUsed="0" w:qFormat="1"/>
+    <w:lsdException w:name="heading 1" w:semiHidden="0" w:uiPriority="9" w:unhideWhenUsed="0" w:qFormat="1"/>
+    <w:lsdException w:name="heading 2" w:uiPriority="9" w:qFormat="1"/>
+    <w:lsdException w:name="heading 3" w:uiPriority="9" w:qFormat="1"/>
+    <w:lsdException w:name="heading 4" w:uiPriority="9" w:qFormat="1"/>
+    <w:lsdException w:name="heading 5" w:uiPriority="9" w:qFormat="1"/>
+    <w:lsdException w:name="heading 6" w:uiPriority="9" w:qFormat="1"/>
+    <w:lsdException w:name="heading 7" w:uiPriority="9" w:qFormat="1"/>
+    <w:lsdException w:name="heading 8" w:uiPriority="9" w:qFormat="1"/>
+    <w:lsdException w:name="heading 9" w:uiPriority="9" w:qFormat="1"/>
+    <w:lsdException w:name="toc 1" w:uiPriority="39"/>
+    <w:lsdException w:name="toc 2" w:uiPriority="39"/>
+    <w:lsdException w:name="toc 3" w:uiPriority="39"/>
+    <w:lsdException w:name="toc 4" w:uiPriority="39"/>
+    <w:lsdException w:name="toc 5" w:uiPriority="39"/>
+    <w:lsdException w:name="toc 6" w:uiPriority="39"/>
+    <w:lsdException w:name="toc 7" w:uiPriority="39"/>
+    <w:lsdException w:name="toc 8" w:uiPriority="39"/>
+    <w:lsdException w:name="toc 9" w:uiPriority="39"/>
+    <w:lsdException w:name="caption" w:uiPriority="35" w:qFormat="1"/>
+    <w:lsdException w:name="Title" w:semiHidden="0" w:uiPriority="10" w:unhideWhenUsed="0" w:qFormat="1"/>
+    <w:lsdException w:name="Default Paragraph Font" w:uiPriority="1"/>
+    <w:lsdException w:name="Subtitle" w:semiHidden="0" w:uiPriority="11" w:unhideWhenUsed="0" w:qFormat="1"/>
+    <w:lsdException w:name="Strong" w:semiHidden="0" w:uiPriority="22" w:unhideWhenUsed="0" w:qFormat="1"/>
+    <w:lsdException w:name="Emphasis" w:semiHidden="0" w:uiPriority="20" w:unhideWhenUsed="0" w:qFormat="1"/>
+    <w:lsdException w:name="Table Grid" w:semiHidden="0" w:uiPriority="59" w:unhideWhenUsed="0"/>
+    <w:lsdException w:name="Placeholder Text" w:unhideWhenUsed="0"/>
+    <w:lsdException w:name="No Spacing" w:semiHidden="0" w:uiPriority="1" w:unhideWhenUsed="0" w:qFormat="1"/>
+    <w:lsdException w:name="Light Shading" w:semiHidden="0" w:uiPriority="60" w:unhideWhenUsed="0"/>
+    <w:lsdException w:name="Light List" w:semiHidden="0" w:uiPriority="61" w:unhideWhenUsed="0"/>
+    <w:lsdException w:name="Light Grid" w:semiHidden="0" w:uiPriority="62" w:unhideWhenUsed="0"/>
+    <w:lsdException w:name="Medium Shading 1" w:semiHidden="0" w:uiPriority="63" w:unhideWhenUsed="0"/>
+    <w:lsdException w:name="Medium Shading 2" w:semiHidden="0" w:uiPriority="64" w:unhideWhenUsed="0"/>
+    <w:lsdException w:name="Medium List 1" w:semiHidden="0" w:uiPriority="65" w:unhideWhenUsed="0"/>
+    <w:lsdException w:name="Medium List 2" w:semiHidden="0" w:uiPriority="66" w:unhideWhenUsed="0"/>
+    <w:lsdException w:name="Medium Grid 1" w:semiHidden="0" w:uiPriority="67" w:unhideWhenUsed="0"/>
+    <w:lsdException w:name="Medium Grid 2" w:semiHidden="0" w:uiPriority="68" w:unhideWhenUsed="0"/>
+    <w:lsdException w:name="Medium Grid 3" w:semiHidden="0" w:uiPriority="69" w:unhideWhenUsed="0"/>
+    <w:lsdException w:name="Dark List" w:semiHidden="0" w:uiPriority="70" w:unhideWhenUsed="0"/>
+    <w:lsdException w:name="Colorful Shading" w:semiHidden="0" w:uiPriority="71" w:unhideWhenUsed="0"/>
+    <w:lsdException w:name="Colorful List" w:semiHidden="0" w:uiPriority="72" w:unhideWhenUsed="0"/>
+    <w:lsdException w:name="Colorful Grid" w:semiHidden="0" w:uiPriority="73" w:unhideWhenUsed="0"/>
+    <w:lsdException w:name="Light Shading Accent 1" w:semiHidden="0" w:uiPriority="60" w:unhideWhenUsed="0"/>
+    <w:lsdException w:name="Light List Accent 1" w:semiHidden="0" w:uiPriority="61" w:unhideWhenUsed="0"/>
+    <w:lsdException w:name="Light Grid Accent 1" w:semiHidden="0" w:uiPriority="62" w:unhideWhenUsed="0"/>
+    <w:lsdException w:name="Medium Shading 1 Accent 1" w:semiHidden="0" w:uiPriority="63" w:unhideWhenUsed="0"/>
+    <w:lsdException w:name="Medium Shading 2 Accent 1" w:semiHidden="0" w:uiPriority="64" w:unhideWhenUsed="0"/>
+    <w:lsdException w:name="Medium List 1 Accent 1" w:semiHidden="0" w:uiPriority="65" w:unhideWhenUsed="0"/>
+    <w:lsdException w:name="Revision" w:unhideWhenUsed="0"/>
+    <w:lsdException w:name="List Paragraph" w:semiHidden="0" w:uiPriority="34" w:unhideWhenUsed="0" w:qFormat="1"/>
+    <w:lsdException w:name="Quote" w:semiHidden="0" w:uiPriority="29" w:unhideWhenUsed="0" w:qFormat="1"/>
+    <w:lsdException w:name="Intense Quote" w:semiHidden="0" w:uiPriority="30" w:unhideWhenUsed="0" w:qFormat="1"/>
+    <w:lsdException w:name="Medium List 2 Accent 1" w:semiHidden="0" w:uiPriority="66" w:unhideWhenUsed="0"/>
+    <w:lsdException w:name="Medium Grid 1 Accent 1" w:semiHidden="0" w:uiPriority="67" w:unhideWhenUsed="0"/>
+    <w:lsdException w:name="Medium Grid 2 Accent 1" w:semiHidden="0" w:uiPriority="68" w:unhideWhenUsed="0"/>
+    <w:lsdException w:name="Medium Grid 3 Accent 1" w:semiHidden="0" w:uiPriority="69" w:unhideWhenUsed="0"/>
+    <w:lsdException w:name="Dark List Accent 1" w:semiHidden="0" w:uiPriority="70" w:unhideWhenUsed="0"/>
+    <w:lsdException w:name="Colorful Shading Accent 1" w:semiHidden="0" w:uiPriority="71" w:unhideWhenUsed="0"/>
+    <w:lsdException w:name="Colorful List Accent 1" w:semiHidden="0" w:uiPriority="72" w:unhideWhenUsed="0"/>
+    <w:lsdException w:name="Colorful Grid Accent 1" w:semiHidden="0" w:uiPriority="73" w:unhideWhenUsed="0"/>
+    <w:lsdException w:name="Light Shading Accent 2" w:semiHidden="0" w:uiPriority="60" w:unhideWhenUsed="0"/>
+    <w:lsdException w:name="Light List Accent 2" w:semiHidden="0" w:uiPriority="61" w:unhideWhenUsed="0"/>
+    <w:lsdException w:name="Light Grid Accent 2" w:semiHidden="0" w:uiPriority="62" w:unhideWhenUsed="0"/>
+    <w:lsdException w:name="Medium Shading 1 Accent 2" w:semiHidden="0" w:uiPriority="63" w:unhideWhenUsed="0"/>
+    <w:lsdException w:name="Medium Shading 2 Accent 2" w:semiHidden="0" w:uiPriority="64" w:unhideWhenUsed="0"/>
+    <w:lsdException w:name="Medium List 1 Accent 2" w:semiHidden="0" w:uiPriority="65" w:unhideWhenUsed="0"/>
+    <w:lsdException w:name="Medium List 2 Accent 2" w:semiHidden="0" w:uiPriority="66" w:unhideWhenUsed="0"/>
+    <w:lsdException w:name="Medium Grid 1 Accent 2" w:semiHidden="0" w:uiPriority="67" w:unhideWhenUsed="0"/>
+    <w:lsdException w:name="Medium Grid 2 Accent 2" w:semiHidden="0" w:uiPriority="68" w:unhideWhenUsed="0"/>
+    <w:lsdException w:name="Medium Grid 3 Accent 2" w:semiHidden="0" w:uiPriority="69" w:unhideWhenUsed="0"/>
+    <w:lsdException w:name="Dark List Accent 2" w:semiHidden="0" w:uiPriority="70" w:unhideWhenUsed="0"/>
+    <w:lsdException w:name="Colorful Shading Accent 2" w:semiHidden="0" w:uiPriority="71" w:unhideWhenUsed="0"/>
+    <w:lsdException w:name="Colorful List Accent 2" w:semiHidden="0" w:uiPriority="72" w:unhideWhenUsed="0"/>
+    <w:lsdException w:name="Colorful Grid Accent 2" w:semiHidden="0" w:uiPriority="73" w:unhideWhenUsed="0"/>
+    <w:lsdException w:name="Light Shading Accent 3" w:semiHidden="0" w:uiPriority="60" w:unhideWhenUsed="0"/>
+    <w:lsdException w:name="Light List Accent 3" w:semiHidden="0" w:uiPriority="61" w:unhideWhenUsed="0"/>
+    <w:lsdException w:name="Light Grid Accent 3" w:semiHidden="0" w:uiPriority="62" w:unhideWhenUsed="0"/>
+    <w:lsdException w:name="Medium Shading 1 Accent 3" w:semiHidden="0" w:uiPriority="63" w:unhideWhenUsed="0"/>
+    <w:lsdException w:name="Medium Shading 2 Accent 3" w:semiHidden="0" w:uiPriority="64" w:unhideWhenUsed="0"/>
+    <w:lsdException w:name="Medium List 1 Accent 3" w:semiHidden="0" w:uiPriority="65" w:unhideWhenUsed="0"/>
+    <w:lsdException w:name="Medium List 2 Accent 3" w:semiHidden="0" w:uiPriority="66" w:unhideWhenUsed="0"/>
+    <w:lsdException w:name="Medium Grid 1 Accent 3" w:semiHidden="0" w:uiPriority="67" w:unhideWhenUsed="0"/>
+    <w:lsdException w:name="Medium Grid 2 Accent 3" w:semiHidden="0" w:uiPriority="68" w:unhideWhenUsed="0"/>
+    <w:lsdException w:name="Medium Grid 3 Accent 3" w:semiHidden="0" w:uiPriority="69" w:unhideWhenUsed="0"/>
+    <w:lsdException w:name="Dark List Accent 3" w:semiHidden="0" w:uiPriority="70" w:unhideWhenUsed="0"/>
+    <w:lsdException w:name="Colorful Shading Accent 3" w:semiHidden="0" w:uiPriority="71" w:unhideWhenUsed="0"/>
+    <w:lsdException w:name="Colorful List Accent 3" w:semiHidden="0" w:uiPriority="72" w:unhideWhenUsed="0"/>
+    <w:lsdException w:name="Colorful Grid Accent 3" w:semiHidden="0" w:uiPriority="73" w:unhideWhenUsed="0"/>
+    <w:lsdException w:name="Light Shading Accent 4" w:semiHidden="0" w:uiPriority="60" w:unhideWhenUsed="0"/>
+    <w:lsdException w:name="Light List Accent 4" w:semiHidden="0" w:uiPriority="61" w:unhideWhenUsed="0"/>
+    <w:lsdException w:name="Light Grid Accent 4" w:semiHidden="0" w:uiPriority="62" w:unhideWhenUsed="0"/>
+    <w:lsdException w:name="Medium Shading 1 Accent 4" w:semiHidden="0" w:uiPriority="63" w:unhideWhenUsed="0"/>
+    <w:lsdException w:name="Medium Shading 2 Accent 4" w:semiHidden="0" w:uiPriority="64" w:unhideWhenUsed="0"/>
+    <w:lsdException w:name="Medium List 1 Accent 4" w:semiHidden="0" w:uiPriority="65" w:unhideWhenUsed="0"/>
+    <w:lsdException w:name="Medium List 2 Accent 4" w:semiHidden="0" w:uiPriority="66" w:unhideWhenUsed="0"/>
+    <w:lsdException w:name="Medium Grid 1 Accent 4" w:semiHidden="0" w:uiPriority="67" w:unhideWhenUsed="0"/>
+    <w:lsdException w:name="Medium Grid 2 Accent 4" w:semiHidden="0" w:uiPriority="68" w:unhideWhenUsed="0"/>
+    <w:lsdException w:name="Medium Grid 3 Accent 4" w:semiHidden="0" w:uiPriority="69" w:unhideWhenUsed="0"/>
+    <w:lsdException w:name="Dark List Accent 4" w:semiHidden="0" w:uiPriority="70" w:unhideWhenUsed="0"/>
+    <w:lsdException w:name="Colorful Shading Accent 4" w:semiHidden="0" w:uiPriority="71" w:unhideWhenUsed="0"/>
+    <w:lsdException w:name="Colorful List Accent 4" w:semiHidden="0" w:uiPriority="72" w:unhideWhenUsed="0"/>
+    <w:lsdException w:name="Colorful Grid Accent 4" w:semiHidden="0" w:uiPriority="73" w:unhideWhenUsed="0"/>
+    <w:lsdException w:name="Light Shading Accent 5" w:semiHidden="0" w:uiPriority="60" w:unhideWhenUsed="0"/>
+    <w:lsdException w:name="Light List Accent 5" w:semiHidden="0" w:uiPriority="61" w:unhideWhenUsed="0"/>
+    <w:lsdException w:name="Light Grid Accent 5" w:semiHidden="0" w:uiPriority="62" w:unhideWhenUsed="0"/>
+    <w:lsdException w:name="Medium Shading 1 Accent 5" w:semiHidden="0" w:uiPriority="63" w:unhideWhenUsed="0"/>
+    <w:lsdException w:name="Medium Shading 2 Accent 5" w:semiHidden="0" w:uiPriority="64" w:unhideWhenUsed="0"/>
+    <w:lsdException w:name="Medium List 1 Accent 5" w:semiHidden="0" w:uiPriority="65" w:unhideWhenUsed="0"/>
+    <w:lsdException w:name="Medium List 2 Accent 5" w:semiHidden="0" w:uiPriority="66" w:unhideWhenUsed="0"/>
+    <w:lsdException w:name="Medium Grid 1 Accent 5" w:semiHidden="0" w:uiPriority="67" w:unhideWhenUsed="0"/>
+    <w:lsdException w:name="Medium Grid 2 Accent 5" w:semiHidden="0" w:uiPriority="68" w:unhideWhenUsed="0"/>
+    <w:lsdException w:name="Medium Grid 3 Accent 5" w:semiHidden="0" w:uiPriority="69" w:unhideWhenUsed="0"/>
+    <w:lsdException w:name="Dark List Accent 5" w:semiHidden="0" w:uiPriority="70" w:unhideWhenUsed="0"/>
+    <w:lsdException w:name="Colorful Shading Accent 5" w:semiHidden="0" w:uiPriority="71" w:unhideWhenUsed="0"/>
+    <w:lsdException w:name="Colorful List Accent 5" w:semiHidden="0" w:uiPriority="72" w:unhideWhenUsed="0"/>
+    <w:lsdException w:name="Colorful Grid Accent 5" w:semiHidden="0" w:uiPriority="73" w:unhideWhenUsed="0"/>
+    <w:lsdException w:name="Light Shading Accent 6" w:semiHidden="0" w:uiPriority="60" w:unhideWhenUsed="0"/>
+    <w:lsdException w:name="Light List Accent 6" w:semiHidden="0" w:uiPriority="61" w:unhideWhenUsed="0"/>
+    <w:lsdException w:name="Light Grid Accent 6" w:semiHidden="0" w:uiPriority="62" w:unhideWhenUsed="0"/>
+    <w:lsdException w:name="Medium Shading 1 Accent 6" w:semiHidden="0" w:uiPriority="63" w:unhideWhenUsed="0"/>
+    <w:lsdException w:name="Medium Shading 2 Accent 6" w:semiHidden="0" w:uiPriority="64" w:unhideWhenUsed="0"/>
+    <w:lsdException w:name="Medium List 1 Accent 6" w:semiHidden="0" w:uiPriority="65" w:unhideWhenUsed="0"/>
+    <w:lsdException w:name="Medium List 2 Accent 6" w:semiHidden="0" w:uiPriority="66" w:unhideWhenUsed="0"/>
+    <w:lsdException w:name="Medium Grid 1 Accent 6" w:semiHidden="0" w:uiPriority="67" w:unhideWhenUsed="0"/>
+    <w:lsdException w:name="Medium Grid 2 Accent 6" w:semiHidden="0" w:uiPriority="68" w:unhideWhenUsed="0"/>
+    <w:lsdException w:name="Medium Grid 3 Accent 6" w:semiHidden="0" w:uiPriority="69" w:unhideWhenUsed="0"/>
+    <w:lsdException w:name="Dark List Accent 6" w:semiHidden="0" w:uiPriority="70" w:unhideWhenUsed="0"/>
+    <w:lsdException w:name="Colorful Shading Accent 6" w:semiHidden="0" w:uiPriority="71" w:unhideWhenUsed="0"/>
+    <w:lsdException w:name="Colorful List Accent 6" w:semiHidden="0" w:uiPriority="72" w:unhideWhenUsed="0"/>
+    <w:lsdException w:name="Colorful Grid Accent 6" w:semiHidden="0" w:uiPriority="73" w:unhideWhenUsed="0"/>
+    <w:lsdException w:name="Subtle Emphasis" w:semiHidden="0" w:uiPriority="19" w:unhideWhenUsed="0" w:qFormat="1"/>
+    <w:lsdException w:name="Intense Emphasis" w:semiHidden="0" w:uiPriority="21" w:unhideWhenUsed="0" w:qFormat="1"/>
+    <w:lsdException w:name="Subtle Reference" w:semiHidden="0" w:uiPriority="31" w:unhideWhenUsed="0" w:qFormat="1"/>
+    <w:lsdException w:name="Intense Reference" w:semiHidden="0" w:uiPriority="32" w:unhideWhenUsed="0" w:qFormat="1"/>
+    <w:lsdException w:name="Book Title" w:semiHidden="0" w:uiPriority="33" w:unhideWhenUsed="0" w:qFormat="1"/>
+    <w:lsdException w:name="Bibliography" w:uiPriority="37"/>
+    <w:lsdException w:name="TOC Heading" w:uiPriority="39" w:qFormat="1"/>
+  </w:latentStyles>
+  <w:style w:type="paragraph" w:default="1" w:styleId="Normal">
+    <w:name w:val="Normal"/>
+    <w:qFormat/>
+  </w:style>
+  <w:style w:type="character" w:default="1" w:styleId="DefaultParagraphFont">
+    <w:name w:val="Default Paragraph Font"/>
+    <w:uiPriority w:val="1"/>
+    <w:semiHidden/>
+    <w:unhideWhenUsed/>
+  </w:style>
+  <w:style w:type="table" w:default="1" w:styleId="TableNormal">
+    <w:name w:val="Normal Table"/>
+    <w:uiPriority w:val="99"/>
+    <w:semiHidden/>
+    <w:unhideWhenUsed/>
+    <w:tblPr>
+      <w:tblInd w:w="0" w:type="dxa"/>
+      <w:tblCellMar>
+        <w:top w:w="0" w:type="dxa"/>
+        <w:left w:w="108" w:type="dxa"/>
+        <w:bottom w:w="0" w:type="dxa"/>
+        <w:right w:w="108" w:type="dxa"/>
+      </w:tblCellMar>
+    </w:tblPr>
+  </w:style>
+  <w:style w:type="numbering" w:default="1" w:styleId="NoList">
+    <w:name w:val="No List"/>
+    <w:uiPriority w:val="99"/>
+    <w:semiHidden/>
+    <w:unhideWhenUsed/>
+  </w:style>
+  <w:style w:type="character" w:styleId="PlaceholderText">
     <w:name w:val="Placeholder Text"/>
-    <w:basedOn w:val="a0"/>
+    <w:basedOn w:val="DefaultParagraphFont"/>
     <w:uiPriority w:val="99"/>
     <w:semiHidden/>
-    <w:rsid w:val="00B42F27"/>
+    <w:rsid w:val="00345FFB"/>
     <w:rPr>
       <w:color w:val="808080"/>
     </w:rPr>
+  </w:style>
+  <w:style w:type="paragraph" w:customStyle="1" w:styleId="DefaultPlaceholder22675703">
+    <w:name w:val="DefaultPlaceholder_22675703"/>
+    <w:rsid w:val="00345FFB"/>
+    <w:rPr>
+      <w:rFonts w:eastAsiaTheme="minorHAnsi"/>
+      <w:lang w:eastAsia="en-US"/>
+    </w:rPr>
+  </w:style>
+  <w:style w:type="paragraph" w:customStyle="1" w:styleId="750D535BCD314A87A9DA885F8A02DF3D">
+    <w:name w:val="750D535BCD314A87A9DA885F8A02DF3D"/>
+    <w:rsid w:val="00345FFB"/>
+  </w:style>
+</w:styles>
+</file>
+
+<file path=word/glossary/stylesWithEffects.xml><?xml version="1.0" encoding="utf-8"?>
+<w:styles xmlns:wpc="http://schemas.microsoft.com/office/word/2010/wordprocessingCanvas" xmlns:mc="http://schemas.openxmlformats.org/markup-compatibility/2006" xmlns:o="urn:schemas-microsoft-com:office:office" xmlns:r="http://schemas.openxmlformats.org/officeDocument/2006/relationships" xmlns:m="http://schemas.openxmlformats.org/officeDocument/2006/math" xmlns:v="urn:schemas-microsoft-com:vml" xmlns:wp14="http://schemas.microsoft.com/office/word/2010/wordprocessingDrawing" xmlns:wp="http://schemas.openxmlformats.org/drawingml/2006/wordprocessingDrawing" xmlns:w10="urn:schemas-microsoft-com:office:word" xmlns:w="http://schemas.openxmlformats.org/wordprocessingml/2006/main" xmlns:w14="http://schemas.microsoft.com/office/word/2010/wordml" xmlns:wpg="http://schemas.microsoft.com/office/word/2010/wordprocessingGroup" xmlns:wpi="http://schemas.microsoft.com/office/word/2010/wordprocessingInk" xmlns:wne="http://schemas.microsoft.com/office/word/2006/wordml" xmlns:wps="http://schemas.microsoft.com/office/word/2010/wordprocessingShape" mc:Ignorable="w14 wp14">
+  <w:docDefaults>
+    <w:rPrDefault>
+      <w:rPr>
+        <w:rFonts w:asciiTheme="minorHAnsi" w:eastAsiaTheme="minorEastAsia" w:hAnsiTheme="minorHAnsi" w:cstheme="minorBidi"/>
+        <w:sz w:val="22"/>
+        <w:szCs w:val="22"/>
+        <w:lang w:val="ru-RU" w:eastAsia="ru-RU" w:bidi="ar-SA"/>
+      </w:rPr>
+    </w:rPrDefault>
+    <w:pPrDefault>
+      <w:pPr>
+        <w:spacing w:after="200" w:line="276" w:lineRule="auto"/>
+      </w:pPr>
+    </w:pPrDefault>
+  </w:docDefaults>
+  <w:latentStyles w:defLockedState="0" w:defUIPriority="99" w:defSemiHidden="1" w:defUnhideWhenUsed="1" w:defQFormat="0" w:count="267">
+    <w:lsdException w:name="Normal" w:semiHidden="0" w:uiPriority="0" w:unhideWhenUsed="0" w:qFormat="1"/>
+    <w:lsdException w:name="heading 1" w:semiHidden="0" w:uiPriority="9" w:unhideWhenUsed="0" w:qFormat="1"/>
+    <w:lsdException w:name="heading 2" w:uiPriority="9" w:qFormat="1"/>
+    <w:lsdException w:name="heading 3" w:uiPriority="9" w:qFormat="1"/>
+    <w:lsdException w:name="heading 4" w:uiPriority="9" w:qFormat="1"/>
+    <w:lsdException w:name="heading 5" w:uiPriority="9" w:qFormat="1"/>
+    <w:lsdException w:name="heading 6" w:uiPriority="9" w:qFormat="1"/>
+    <w:lsdException w:name="heading 7" w:uiPriority="9" w:qFormat="1"/>
+    <w:lsdException w:name="heading 8" w:uiPriority="9" w:qFormat="1"/>
+    <w:lsdException w:name="heading 9" w:uiPriority="9" w:qFormat="1"/>
+    <w:lsdException w:name="toc 1" w:uiPriority="39"/>
+    <w:lsdException w:name="toc 2" w:uiPriority="39"/>
+    <w:lsdException w:name="toc 3" w:uiPriority="39"/>
+    <w:lsdException w:name="toc 4" w:uiPriority="39"/>
+    <w:lsdException w:name="toc 5" w:uiPriority="39"/>
+    <w:lsdException w:name="toc 6" w:uiPriority="39"/>
+    <w:lsdException w:name="toc 7" w:uiPriority="39"/>
+    <w:lsdException w:name="toc 8" w:uiPriority="39"/>
+    <w:lsdException w:name="toc 9" w:uiPriority="39"/>
+    <w:lsdException w:name="caption" w:uiPriority="35" w:qFormat="1"/>
+    <w:lsdException w:name="Title" w:semiHidden="0" w:uiPriority="10" w:unhideWhenUsed="0" w:qFormat="1"/>
+    <w:lsdException w:name="Default Paragraph Font" w:uiPriority="1"/>
+    <w:lsdException w:name="Subtitle" w:semiHidden="0" w:uiPriority="11" w:unhideWhenUsed="0" w:qFormat="1"/>
+    <w:lsdException w:name="Strong" w:semiHidden="0" w:uiPriority="22" w:unhideWhenUsed="0" w:qFormat="1"/>
+    <w:lsdException w:name="Emphasis" w:semiHidden="0" w:uiPriority="20" w:unhideWhenUsed="0" w:qFormat="1"/>
+    <w:lsdException w:name="Table Grid" w:semiHidden="0" w:uiPriority="59" w:unhideWhenUsed="0"/>
+    <w:lsdException w:name="Placeholder Text" w:unhideWhenUsed="0"/>
+    <w:lsdException w:name="No Spacing" w:semiHidden="0" w:uiPriority="1" w:unhideWhenUsed="0" w:qFormat="1"/>
+    <w:lsdException w:name="Light Shading" w:semiHidden="0" w:uiPriority="60" w:unhideWhenUsed="0"/>
+    <w:lsdException w:name="Light List" w:semiHidden="0" w:uiPriority="61" w:unhideWhenUsed="0"/>
+    <w:lsdException w:name="Light Grid" w:semiHidden="0" w:uiPriority="62" w:unhideWhenUsed="0"/>
+    <w:lsdException w:name="Medium Shading 1" w:semiHidden="0" w:uiPriority="63" w:unhideWhenUsed="0"/>
+    <w:lsdException w:name="Medium Shading 2" w:semiHidden="0" w:uiPriority="64" w:unhideWhenUsed="0"/>
+    <w:lsdException w:name="Medium List 1" w:semiHidden="0" w:uiPriority="65" w:unhideWhenUsed="0"/>
+    <w:lsdException w:name="Medium List 2" w:semiHidden="0" w:uiPriority="66" w:unhideWhenUsed="0"/>
+    <w:lsdException w:name="Medium Grid 1" w:semiHidden="0" w:uiPriority="67" w:unhideWhenUsed="0"/>
+    <w:lsdException w:name="Medium Grid 2" w:semiHidden="0" w:uiPriority="68" w:unhideWhenUsed="0"/>
+    <w:lsdException w:name="Medium Grid 3" w:semiHidden="0" w:uiPriority="69" w:unhideWhenUsed="0"/>
+    <w:lsdException w:name="Dark List" w:semiHidden="0" w:uiPriority="70" w:unhideWhenUsed="0"/>
+    <w:lsdException w:name="Colorful Shading" w:semiHidden="0" w:uiPriority="71" w:unhideWhenUsed="0"/>
+    <w:lsdException w:name="Colorful List" w:semiHidden="0" w:uiPriority="72" w:unhideWhenUsed="0"/>
+    <w:lsdException w:name="Colorful Grid" w:semiHidden="0" w:uiPriority="73" w:unhideWhenUsed="0"/>
+    <w:lsdException w:name="Light Shading Accent 1" w:semiHidden="0" w:uiPriority="60" w:unhideWhenUsed="0"/>
+    <w:lsdException w:name="Light List Accent 1" w:semiHidden="0" w:uiPriority="61" w:unhideWhenUsed="0"/>
+    <w:lsdException w:name="Light Grid Accent 1" w:semiHidden="0" w:uiPriority="62" w:unhideWhenUsed="0"/>
+    <w:lsdException w:name="Medium Shading 1 Accent 1" w:semiHidden="0" w:uiPriority="63" w:unhideWhenUsed="0"/>
+    <w:lsdException w:name="Medium Shading 2 Accent 1" w:semiHidden="0" w:uiPriority="64" w:unhideWhenUsed="0"/>
+    <w:lsdException w:name="Medium List 1 Accent 1" w:semiHidden="0" w:uiPriority="65" w:unhideWhenUsed="0"/>
+    <w:lsdException w:name="Revision" w:unhideWhenUsed="0"/>
+    <w:lsdException w:name="List Paragraph" w:semiHidden="0" w:uiPriority="34" w:unhideWhenUsed="0" w:qFormat="1"/>
+    <w:lsdException w:name="Quote" w:semiHidden="0" w:uiPriority="29" w:unhideWhenUsed="0" w:qFormat="1"/>
+    <w:lsdException w:name="Intense Quote" w:semiHidden="0" w:uiPriority="30" w:unhideWhenUsed="0" w:qFormat="1"/>
+    <w:lsdException w:name="Medium List 2 Accent 1" w:semiHidden="0" w:uiPriority="66" w:unhideWhenUsed="0"/>
+    <w:lsdException w:name="Medium Grid 1 Accent 1" w:semiHidden="0" w:uiPriority="67" w:unhideWhenUsed="0"/>
+    <w:lsdException w:name="Medium Grid 2 Accent 1" w:semiHidden="0" w:uiPriority="68" w:unhideWhenUsed="0"/>
+    <w:lsdException w:name="Medium Grid 3 Accent 1" w:semiHidden="0" w:uiPriority="69" w:unhideWhenUsed="0"/>
+    <w:lsdException w:name="Dark List Accent 1" w:semiHidden="0" w:uiPriority="70" w:unhideWhenUsed="0"/>
+    <w:lsdException w:name="Colorful Shading Accent 1" w:semiHidden="0" w:uiPriority="71" w:unhideWhenUsed="0"/>
+    <w:lsdException w:name="Colorful List Accent 1" w:semiHidden="0" w:uiPriority="72" w:unhideWhenUsed="0"/>
+    <w:lsdException w:name="Colorful Grid Accent 1" w:semiHidden="0" w:uiPriority="73" w:unhideWhenUsed="0"/>
+    <w:lsdException w:name="Light Shading Accent 2" w:semiHidden="0" w:uiPriority="60" w:unhideWhenUsed="0"/>
+    <w:lsdException w:name="Light List Accent 2" w:semiHidden="0" w:uiPriority="61" w:unhideWhenUsed="0"/>
+    <w:lsdException w:name="Light Grid Accent 2" w:semiHidden="0" w:uiPriority="62" w:unhideWhenUsed="0"/>
+    <w:lsdException w:name="Medium Shading 1 Accent 2" w:semiHidden="0" w:uiPriority="63" w:unhideWhenUsed="0"/>
+    <w:lsdException w:name="Medium Shading 2 Accent 2" w:semiHidden="0" w:uiPriority="64" w:unhideWhenUsed="0"/>
+    <w:lsdException w:name="Medium List 1 Accent 2" w:semiHidden="0" w:uiPriority="65" w:unhideWhenUsed="0"/>
+    <w:lsdException w:name="Medium List 2 Accent 2" w:semiHidden="0" w:uiPriority="66" w:unhideWhenUsed="0"/>
+    <w:lsdException w:name="Medium Grid 1 Accent 2" w:semiHidden="0" w:uiPriority="67" w:unhideWhenUsed="0"/>
+    <w:lsdException w:name="Medium Grid 2 Accent 2" w:semiHidden="0" w:uiPriority="68" w:unhideWhenUsed="0"/>
+    <w:lsdException w:name="Medium Grid 3 Accent 2" w:semiHidden="0" w:uiPriority="69" w:unhideWhenUsed="0"/>
+    <w:lsdException w:name="Dark List Accent 2" w:semiHidden="0" w:uiPriority="70" w:unhideWhenUsed="0"/>
+    <w:lsdException w:name="Colorful Shading Accent 2" w:semiHidden="0" w:uiPriority="71" w:unhideWhenUsed="0"/>
+    <w:lsdException w:name="Colorful List Accent 2" w:semiHidden="0" w:uiPriority="72" w:unhideWhenUsed="0"/>
+    <w:lsdException w:name="Colorful Grid Accent 2" w:semiHidden="0" w:uiPriority="73" w:unhideWhenUsed="0"/>
+    <w:lsdException w:name="Light Shading Accent 3" w:semiHidden="0" w:uiPriority="60" w:unhideWhenUsed="0"/>
+    <w:lsdException w:name="Light List Accent 3" w:semiHidden="0" w:uiPriority="61" w:unhideWhenUsed="0"/>
+    <w:lsdException w:name="Light Grid Accent 3" w:semiHidden="0" w:uiPriority="62" w:unhideWhenUsed="0"/>
+    <w:lsdException w:name="Medium Shading 1 Accent 3" w:semiHidden="0" w:uiPriority="63" w:unhideWhenUsed="0"/>
+    <w:lsdException w:name="Medium Shading 2 Accent 3" w:semiHidden="0" w:uiPriority="64" w:unhideWhenUsed="0"/>
+    <w:lsdException w:name="Medium List 1 Accent 3" w:semiHidden="0" w:uiPriority="65" w:unhideWhenUsed="0"/>
+    <w:lsdException w:name="Medium List 2 Accent 3" w:semiHidden="0" w:uiPriority="66" w:unhideWhenUsed="0"/>
+    <w:lsdException w:name="Medium Grid 1 Accent 3" w:semiHidden="0" w:uiPriority="67" w:unhideWhenUsed="0"/>
+    <w:lsdException w:name="Medium Grid 2 Accent 3" w:semiHidden="0" w:uiPriority="68" w:unhideWhenUsed="0"/>
+    <w:lsdException w:name="Medium Grid 3 Accent 3" w:semiHidden="0" w:uiPriority="69" w:unhideWhenUsed="0"/>
+    <w:lsdException w:name="Dark List Accent 3" w:semiHidden="0" w:uiPriority="70" w:unhideWhenUsed="0"/>
+    <w:lsdException w:name="Colorful Shading Accent 3" w:semiHidden="0" w:uiPriority="71" w:unhideWhenUsed="0"/>
+    <w:lsdException w:name="Colorful List Accent 3" w:semiHidden="0" w:uiPriority="72" w:unhideWhenUsed="0"/>
+    <w:lsdException w:name="Colorful Grid Accent 3" w:semiHidden="0" w:uiPriority="73" w:unhideWhenUsed="0"/>
+    <w:lsdException w:name="Light Shading Accent 4" w:semiHidden="0" w:uiPriority="60" w:unhideWhenUsed="0"/>
+    <w:lsdException w:name="Light List Accent 4" w:semiHidden="0" w:uiPriority="61" w:unhideWhenUsed="0"/>
+    <w:lsdException w:name="Light Grid Accent 4" w:semiHidden="0" w:uiPriority="62" w:unhideWhenUsed="0"/>
+    <w:lsdException w:name="Medium Shading 1 Accent 4" w:semiHidden="0" w:uiPriority="63" w:unhideWhenUsed="0"/>
+    <w:lsdException w:name="Medium Shading 2 Accent 4" w:semiHidden="0" w:uiPriority="64" w:unhideWhenUsed="0"/>
+    <w:lsdException w:name="Medium List 1 Accent 4" w:semiHidden="0" w:uiPriority="65" w:unhideWhenUsed="0"/>
+    <w:lsdException w:name="Medium List 2 Accent 4" w:semiHidden="0" w:uiPriority="66" w:unhideWhenUsed="0"/>
+    <w:lsdException w:name="Medium Grid 1 Accent 4" w:semiHidden="0" w:uiPriority="67" w:unhideWhenUsed="0"/>
+    <w:lsdException w:name="Medium Grid 2 Accent 4" w:semiHidden="0" w:uiPriority="68" w:unhideWhenUsed="0"/>
+    <w:lsdException w:name="Medium Grid 3 Accent 4" w:semiHidden="0" w:uiPriority="69" w:unhideWhenUsed="0"/>
+    <w:lsdException w:name="Dark List Accent 4" w:semiHidden="0" w:uiPriority="70" w:unhideWhenUsed="0"/>
+    <w:lsdException w:name="Colorful Shading Accent 4" w:semiHidden="0" w:uiPriority="71" w:unhideWhenUsed="0"/>
+    <w:lsdException w:name="Colorful List Accent 4" w:semiHidden="0" w:uiPriority="72" w:unhideWhenUsed="0"/>
+    <w:lsdException w:name="Colorful Grid Accent 4" w:semiHidden="0" w:uiPriority="73" w:unhideWhenUsed="0"/>
+    <w:lsdException w:name="Light Shading Accent 5" w:semiHidden="0" w:uiPriority="60" w:unhideWhenUsed="0"/>
+    <w:lsdException w:name="Light List Accent 5" w:semiHidden="0" w:uiPriority="61" w:unhideWhenUsed="0"/>
+    <w:lsdException w:name="Light Grid Accent 5" w:semiHidden="0" w:uiPriority="62" w:unhideWhenUsed="0"/>
+    <w:lsdException w:name="Medium Shading 1 Accent 5" w:semiHidden="0" w:uiPriority="63" w:unhideWhenUsed="0"/>
+    <w:lsdException w:name="Medium Shading 2 Accent 5" w:semiHidden="0" w:uiPriority="64" w:unhideWhenUsed="0"/>
+    <w:lsdException w:name="Medium List 1 Accent 5" w:semiHidden="0" w:uiPriority="65" w:unhideWhenUsed="0"/>
+    <w:lsdException w:name="Medium List 2 Accent 5" w:semiHidden="0" w:uiPriority="66" w:unhideWhenUsed="0"/>
+    <w:lsdException w:name="Medium Grid 1 Accent 5" w:semiHidden="0" w:uiPriority="67" w:unhideWhenUsed="0"/>
+    <w:lsdException w:name="Medium Grid 2 Accent 5" w:semiHidden="0" w:uiPriority="68" w:unhideWhenUsed="0"/>
+    <w:lsdException w:name="Medium Grid 3 Accent 5" w:semiHidden="0" w:uiPriority="69" w:unhideWhenUsed="0"/>
+    <w:lsdException w:name="Dark List Accent 5" w:semiHidden="0" w:uiPriority="70" w:unhideWhenUsed="0"/>
+    <w:lsdException w:name="Colorful Shading Accent 5" w:semiHidden="0" w:uiPriority="71" w:unhideWhenUsed="0"/>
+    <w:lsdException w:name="Colorful List Accent 5" w:semiHidden="0" w:uiPriority="72" w:unhideWhenUsed="0"/>
+    <w:lsdException w:name="Colorful Grid Accent 5" w:semiHidden="0" w:uiPriority="73" w:unhideWhenUsed="0"/>
+    <w:lsdException w:name="Light Shading Accent 6" w:semiHidden="0" w:uiPriority="60" w:unhideWhenUsed="0"/>
+    <w:lsdException w:name="Light List Accent 6" w:semiHidden="0" w:uiPriority="61" w:unhideWhenUsed="0"/>
+    <w:lsdException w:name="Light Grid Accent 6" w:semiHidden="0" w:uiPriority="62" w:unhideWhenUsed="0"/>
+    <w:lsdException w:name="Medium Shading 1 Accent 6" w:semiHidden="0" w:uiPriority="63" w:unhideWhenUsed="0"/>
+    <w:lsdException w:name="Medium Shading 2 Accent 6" w:semiHidden="0" w:uiPriority="64" w:unhideWhenUsed="0"/>
+    <w:lsdException w:name="Medium List 1 Accent 6" w:semiHidden="0" w:uiPriority="65" w:unhideWhenUsed="0"/>
+    <w:lsdException w:name="Medium List 2 Accent 6" w:semiHidden="0" w:uiPriority="66" w:unhideWhenUsed="0"/>
+    <w:lsdException w:name="Medium Grid 1 Accent 6" w:semiHidden="0" w:uiPriority="67" w:unhideWhenUsed="0"/>
+    <w:lsdException w:name="Medium Grid 2 Accent 6" w:semiHidden="0" w:uiPriority="68" w:unhideWhenUsed="0"/>
+    <w:lsdException w:name="Medium Grid 3 Accent 6" w:semiHidden="0" w:uiPriority="69" w:unhideWhenUsed="0"/>
+    <w:lsdException w:name="Dark List Accent 6" w:semiHidden="0" w:uiPriority="70" w:unhideWhenUsed="0"/>
+    <w:lsdException w:name="Colorful Shading Accent 6" w:semiHidden="0" w:uiPriority="71" w:unhideWhenUsed="0"/>
+    <w:lsdException w:name="Colorful List Accent 6" w:semiHidden="0" w:uiPriority="72" w:unhideWhenUsed="0"/>
+    <w:lsdException w:name="Colorful Grid Accent 6" w:semiHidden="0" w:uiPriority="73" w:unhideWhenUsed="0"/>
+    <w:lsdException w:name="Subtle Emphasis" w:semiHidden="0" w:uiPriority="19" w:unhideWhenUsed="0" w:qFormat="1"/>
+    <w:lsdException w:name="Intense Emphasis" w:semiHidden="0" w:uiPriority="21" w:unhideWhenUsed="0" w:qFormat="1"/>
+    <w:lsdException w:name="Subtle Reference" w:semiHidden="0" w:uiPriority="31" w:unhideWhenUsed="0" w:qFormat="1"/>
+    <w:lsdException w:name="Intense Reference" w:semiHidden="0" w:uiPriority="32" w:unhideWhenUsed="0" w:qFormat="1"/>
+    <w:lsdException w:name="Book Title" w:semiHidden="0" w:uiPriority="33" w:unhideWhenUsed="0" w:qFormat="1"/>
+    <w:lsdException w:name="Bibliography" w:uiPriority="37"/>
+    <w:lsdException w:name="TOC Heading" w:uiPriority="39" w:qFormat="1"/>
+  </w:latentStyles>
+  <w:style w:type="paragraph" w:default="1" w:styleId="Normal">
+    <w:name w:val="Normal"/>
+    <w:qFormat/>
+  </w:style>
+  <w:style w:type="character" w:default="1" w:styleId="DefaultParagraphFont">
+    <w:name w:val="Default Paragraph Font"/>
+    <w:uiPriority w:val="1"/>
+    <w:semiHidden/>
+    <w:unhideWhenUsed/>
+  </w:style>
+  <w:style w:type="table" w:default="1" w:styleId="TableNormal">
+    <w:name w:val="Normal Table"/>
+    <w:uiPriority w:val="99"/>
+    <w:semiHidden/>
+    <w:unhideWhenUsed/>
+    <w:tblPr>
+      <w:tblInd w:w="0" w:type="dxa"/>
+      <w:tblCellMar>
+        <w:top w:w="0" w:type="dxa"/>
+        <w:left w:w="108" w:type="dxa"/>
+        <w:bottom w:w="0" w:type="dxa"/>
+        <w:right w:w="108" w:type="dxa"/>
+      </w:tblCellMar>
+    </w:tblPr>
+  </w:style>
+  <w:style w:type="numbering" w:default="1" w:styleId="NoList">
+    <w:name w:val="No List"/>
+    <w:uiPriority w:val="99"/>
+    <w:semiHidden/>
+    <w:unhideWhenUsed/>
   </w:style>
 </w:styles>
 </file>
 
 <file path=word/glossary/webSettings.xml><?xml version="1.0" encoding="utf-8"?>
-<w:webSettings xmlns:r="http://schemas.openxmlformats.org/officeDocument/2006/relationships" xmlns:w="http://schemas.openxmlformats.org/wordprocessingml/2006/main">
+<w:webSettings xmlns:mc="http://schemas.openxmlformats.org/markup-compatibility/2006" xmlns:r="http://schemas.openxmlformats.org/officeDocument/2006/relationships" xmlns:w="http://schemas.openxmlformats.org/wordprocessingml/2006/main" xmlns:w14="http://schemas.microsoft.com/office/word/2010/wordml" mc:Ignorable="w14">
   <w:optimizeForBrowser/>
 </w:webSettings>
 </file>

</xml_diff>